<commit_message>
calculations added to documentation
</commit_message>
<xml_diff>
--- a/Cp2410-Cameron_Clark_A2.docx
+++ b/Cp2410-Cameron_Clark_A2.docx
@@ -269,6 +269,7 @@
                               <w:dataBinding w:prefixMappings="xmlns:ns0='http://purl.org/dc/elements/1.1/' xmlns:ns1='http://schemas.openxmlformats.org/package/2006/metadata/core-properties' " w:xpath="/ns1:coreProperties[1]/ns0:subject[1]" w:storeItemID="{6C3C8BC8-F283-45AE-878A-BAB7291924A1}"/>
                               <w:text/>
                             </w:sdtPr>
+                            <w:sdtEndPr/>
                             <w:sdtContent>
                               <w:r>
                                 <w:rPr>
@@ -1007,6 +1008,7 @@
                               <w:dataBinding w:prefixMappings="xmlns:ns0='http://schemas.openxmlformats.org/officeDocument/2006/extended-properties' " w:xpath="/ns0:Properties[1]/ns0:Company[1]" w:storeItemID="{6668398D-A668-4E3E-A5EB-62B293D839F1}"/>
                               <w:text/>
                             </w:sdtPr>
+                            <w:sdtEndPr/>
                             <w:sdtContent>
                               <w:r>
                                 <w:rPr>
@@ -1032,6 +1034,7 @@
                             <w:dataBinding w:prefixMappings="xmlns:ns0='http://purl.org/dc/elements/1.1/' xmlns:ns1='http://schemas.openxmlformats.org/package/2006/metadata/core-properties' " w:xpath="/ns1:coreProperties[1]/ns1:category[1]" w:storeItemID="{6C3C8BC8-F283-45AE-878A-BAB7291924A1}"/>
                             <w:text/>
                           </w:sdtPr>
+                          <w:sdtEndPr/>
                           <w:sdtContent>
                             <w:p>
                               <w:pPr>
@@ -5576,7 +5579,6 @@
           <w:sz w:val="18"/>
         </w:rPr>
       </w:pPr>
-      <w:bookmarkStart w:id="0" w:name="_GoBack"/>
       <w:r>
         <w:rPr>
           <w:rFonts w:ascii="Consolas" w:hAnsi="Consolas" w:cs="Courier New"/>
@@ -5599,7 +5601,6 @@
         <w:t xml:space="preserve"> – 6r + 8</w:t>
       </w:r>
     </w:p>
-    <w:bookmarkEnd w:id="0"/>
     <w:p>
       <w:pPr>
         <w:spacing w:after="0"/>
@@ -5619,6 +5620,13 @@
           <w:sz w:val="18"/>
         </w:rPr>
       </w:pPr>
+      <w:r>
+        <w:rPr>
+          <w:rFonts w:ascii="Consolas" w:hAnsi="Consolas" w:cs="Courier New"/>
+          <w:sz w:val="18"/>
+        </w:rPr>
+        <w:t>Which leaves:</w:t>
+      </w:r>
     </w:p>
     <w:p>
       <w:pPr>
@@ -5627,6 +5635,59 @@
         <w:rPr>
           <w:rFonts w:ascii="Consolas" w:hAnsi="Consolas" w:cs="Courier New"/>
           <w:sz w:val="18"/>
+        </w:rPr>
+      </w:pPr>
+      <w:r>
+        <w:rPr>
+          <w:rFonts w:ascii="Consolas" w:hAnsi="Consolas" w:cs="Courier New"/>
+          <w:sz w:val="18"/>
+        </w:rPr>
+        <w:t xml:space="preserve">Big O as </w:t>
+      </w:r>
+      <w:proofErr w:type="spellStart"/>
+      <w:r>
+        <w:rPr>
+          <w:rFonts w:ascii="Consolas" w:hAnsi="Consolas" w:cs="Courier New"/>
+          <w:sz w:val="18"/>
+        </w:rPr>
+        <w:t>cr</w:t>
+      </w:r>
+      <w:proofErr w:type="spellEnd"/>
+      <w:r>
+        <w:rPr>
+          <w:rFonts w:ascii="Consolas" w:hAnsi="Consolas" w:cs="Courier New"/>
+          <w:sz w:val="18"/>
+        </w:rPr>
+        <w:t xml:space="preserve"> </w:t>
+      </w:r>
+    </w:p>
+    <w:p>
+      <w:pPr>
+        <w:spacing w:after="0"/>
+        <w:ind w:firstLine="720"/>
+        <w:rPr>
+          <w:rFonts w:ascii="Consolas" w:hAnsi="Consolas" w:cs="Courier New"/>
+          <w:sz w:val="18"/>
+        </w:rPr>
+      </w:pPr>
+    </w:p>
+    <w:p>
+      <w:pPr>
+        <w:spacing w:after="0"/>
+        <w:ind w:firstLine="720"/>
+        <w:rPr>
+          <w:rFonts w:ascii="Consolas" w:hAnsi="Consolas" w:cs="Courier New"/>
+          <w:sz w:val="18"/>
+        </w:rPr>
+      </w:pPr>
+    </w:p>
+    <w:p>
+      <w:pPr>
+        <w:spacing w:after="0"/>
+        <w:ind w:firstLine="720"/>
+        <w:rPr>
+          <w:rFonts w:ascii="Consolas" w:hAnsi="Consolas" w:cs="Courier New"/>
+          <w:sz w:val="18"/>
           <w:vertAlign w:val="superscript"/>
         </w:rPr>
       </w:pPr>
@@ -5640,6 +5701,13 @@
           <w:sz w:val="18"/>
         </w:rPr>
       </w:pPr>
+      <w:r>
+        <w:rPr>
+          <w:rFonts w:ascii="Consolas" w:hAnsi="Consolas" w:cs="Courier New"/>
+          <w:sz w:val="18"/>
+        </w:rPr>
+        <w:t>Code for reference</w:t>
+      </w:r>
     </w:p>
     <w:p>
       <w:pPr>
@@ -7787,6 +7855,311 @@
           <w:sz w:val="18"/>
         </w:rPr>
       </w:pPr>
+    </w:p>
+    <w:p>
+      <w:pPr>
+        <w:spacing w:after="0"/>
+        <w:rPr>
+          <w:rFonts w:ascii="Consolas" w:hAnsi="Consolas" w:cs="Courier New"/>
+          <w:sz w:val="18"/>
+        </w:rPr>
+      </w:pPr>
+      <w:r>
+        <w:rPr>
+          <w:rFonts w:ascii="Consolas" w:hAnsi="Consolas" w:cs="Courier New"/>
+          <w:sz w:val="18"/>
+        </w:rPr>
+        <w:t>Feasible storage would mean could fit in main memory on a reasonable computer</w:t>
+      </w:r>
+      <w:r>
+        <w:rPr>
+          <w:rFonts w:ascii="Consolas" w:hAnsi="Consolas" w:cs="Courier New"/>
+          <w:sz w:val="18"/>
+        </w:rPr>
+        <w:t>:</w:t>
+      </w:r>
+    </w:p>
+    <w:p>
+      <w:pPr>
+        <w:spacing w:after="0"/>
+        <w:rPr>
+          <w:rFonts w:ascii="Consolas" w:hAnsi="Consolas" w:cs="Courier New"/>
+          <w:sz w:val="18"/>
+        </w:rPr>
+      </w:pPr>
+      <w:r>
+        <w:rPr>
+          <w:rFonts w:ascii="Consolas" w:hAnsi="Consolas" w:cs="Courier New"/>
+          <w:sz w:val="18"/>
+        </w:rPr>
+        <w:tab/>
+        <w:t>Assume 16GB</w:t>
+      </w:r>
+    </w:p>
+    <w:p>
+      <w:pPr>
+        <w:spacing w:after="0"/>
+        <w:rPr>
+          <w:rFonts w:ascii="Consolas" w:hAnsi="Consolas" w:cs="Courier New"/>
+          <w:sz w:val="18"/>
+        </w:rPr>
+      </w:pPr>
+      <w:r>
+        <w:rPr>
+          <w:rFonts w:ascii="Consolas" w:hAnsi="Consolas" w:cs="Courier New"/>
+          <w:sz w:val="18"/>
+        </w:rPr>
+        <w:tab/>
+        <w:t>Assume longest game will last is r x c moves</w:t>
+      </w:r>
+    </w:p>
+    <w:p>
+      <w:pPr>
+        <w:spacing w:after="0"/>
+        <w:rPr>
+          <w:rFonts w:ascii="Consolas" w:hAnsi="Consolas" w:cs="Courier New"/>
+          <w:sz w:val="18"/>
+        </w:rPr>
+      </w:pPr>
+      <w:r>
+        <w:rPr>
+          <w:rFonts w:ascii="Consolas" w:hAnsi="Consolas" w:cs="Courier New"/>
+          <w:sz w:val="18"/>
+        </w:rPr>
+        <w:tab/>
+        <w:t>Assume each node requires about r x c bytes of storage</w:t>
+      </w:r>
+    </w:p>
+    <w:p>
+      <w:pPr>
+        <w:spacing w:after="0"/>
+        <w:rPr>
+          <w:rFonts w:ascii="Consolas" w:hAnsi="Consolas" w:cs="Courier New"/>
+          <w:sz w:val="18"/>
+        </w:rPr>
+      </w:pPr>
+      <w:r>
+        <w:rPr>
+          <w:rFonts w:ascii="Consolas" w:hAnsi="Consolas" w:cs="Courier New"/>
+          <w:sz w:val="18"/>
+        </w:rPr>
+        <w:tab/>
+      </w:r>
+      <w:r>
+        <w:rPr>
+          <w:rFonts w:ascii="Consolas" w:hAnsi="Consolas" w:cs="Courier New"/>
+          <w:sz w:val="18"/>
+        </w:rPr>
+        <w:t>at ea</w:t>
+      </w:r>
+      <w:r>
+        <w:rPr>
+          <w:rFonts w:ascii="Consolas" w:hAnsi="Consolas" w:cs="Courier New"/>
+          <w:sz w:val="18"/>
+        </w:rPr>
+        <w:t xml:space="preserve">ch stage the tree branches out </w:t>
+      </w:r>
+      <w:r>
+        <w:rPr>
+          <w:rFonts w:ascii="Consolas" w:hAnsi="Consolas" w:cs="Courier New"/>
+          <w:sz w:val="18"/>
+        </w:rPr>
+        <w:t>c</w:t>
+      </w:r>
+      <w:r>
+        <w:rPr>
+          <w:rFonts w:ascii="Consolas" w:hAnsi="Consolas" w:cs="Courier New"/>
+          <w:sz w:val="18"/>
+        </w:rPr>
+        <w:t xml:space="preserve"> </w:t>
+      </w:r>
+      <w:r>
+        <w:rPr>
+          <w:rFonts w:ascii="Consolas" w:hAnsi="Consolas" w:cs="Courier New"/>
+          <w:sz w:val="18"/>
+        </w:rPr>
+        <w:t>more nodes</w:t>
+      </w:r>
+    </w:p>
+    <w:p>
+      <w:pPr>
+        <w:spacing w:after="0"/>
+        <w:rPr>
+          <w:rFonts w:ascii="Consolas" w:hAnsi="Consolas" w:cs="Courier New"/>
+          <w:sz w:val="18"/>
+        </w:rPr>
+      </w:pPr>
+      <w:r>
+        <w:rPr>
+          <w:rFonts w:ascii="Consolas" w:hAnsi="Consolas" w:cs="Courier New"/>
+          <w:sz w:val="18"/>
+        </w:rPr>
+        <w:tab/>
+      </w:r>
+    </w:p>
+    <w:p>
+      <w:pPr>
+        <w:spacing w:after="0"/>
+        <w:rPr>
+          <w:rFonts w:ascii="Consolas" w:hAnsi="Consolas" w:cs="Courier New"/>
+          <w:sz w:val="18"/>
+        </w:rPr>
+      </w:pPr>
+    </w:p>
+    <w:p>
+      <w:pPr>
+        <w:spacing w:after="0"/>
+        <w:rPr>
+          <w:rFonts w:ascii="Consolas" w:hAnsi="Consolas" w:cs="Courier New"/>
+          <w:sz w:val="18"/>
+        </w:rPr>
+      </w:pPr>
+      <w:r>
+        <w:rPr>
+          <w:rFonts w:ascii="Consolas" w:hAnsi="Consolas" w:cs="Courier New"/>
+          <w:sz w:val="18"/>
+        </w:rPr>
+        <w:tab/>
+        <w:t xml:space="preserve">Therefore storage = </w:t>
+      </w:r>
+      <w:proofErr w:type="spellStart"/>
+      <w:r>
+        <w:rPr>
+          <w:rFonts w:ascii="Consolas" w:hAnsi="Consolas" w:cs="Courier New"/>
+          <w:sz w:val="18"/>
+        </w:rPr>
+        <w:t>rc</w:t>
+      </w:r>
+      <w:r>
+        <w:rPr>
+          <w:rFonts w:ascii="Consolas" w:hAnsi="Consolas" w:cs="Courier New"/>
+          <w:sz w:val="18"/>
+          <w:vertAlign w:val="superscript"/>
+        </w:rPr>
+        <w:t>rc</w:t>
+      </w:r>
+      <w:proofErr w:type="spellEnd"/>
+      <w:r>
+        <w:rPr>
+          <w:rFonts w:ascii="Consolas" w:hAnsi="Consolas" w:cs="Courier New"/>
+          <w:sz w:val="18"/>
+        </w:rPr>
+        <w:t xml:space="preserve"> </w:t>
+      </w:r>
+      <w:r>
+        <w:rPr>
+          <w:rFonts w:ascii="Consolas" w:hAnsi="Consolas" w:cs="Courier New"/>
+          <w:sz w:val="18"/>
+        </w:rPr>
+        <w:t>bytes</w:t>
+      </w:r>
+    </w:p>
+    <w:p>
+      <w:pPr>
+        <w:spacing w:after="0"/>
+        <w:rPr>
+          <w:rFonts w:ascii="Consolas" w:hAnsi="Consolas" w:cs="Courier New"/>
+          <w:sz w:val="18"/>
+        </w:rPr>
+      </w:pPr>
+      <w:r>
+        <w:rPr>
+          <w:rFonts w:ascii="Consolas" w:hAnsi="Consolas" w:cs="Courier New"/>
+          <w:sz w:val="18"/>
+        </w:rPr>
+        <w:tab/>
+      </w:r>
+      <w:r>
+        <w:rPr>
+          <w:rFonts w:ascii="Consolas" w:hAnsi="Consolas" w:cs="Courier New"/>
+          <w:sz w:val="18"/>
+        </w:rPr>
+        <w:tab/>
+      </w:r>
+    </w:p>
+    <w:p>
+      <w:pPr>
+        <w:spacing w:after="0"/>
+        <w:rPr>
+          <w:rFonts w:ascii="Consolas" w:hAnsi="Consolas" w:cs="Courier New"/>
+          <w:sz w:val="18"/>
+        </w:rPr>
+      </w:pPr>
+    </w:p>
+    <w:p>
+      <w:pPr>
+        <w:spacing w:after="0"/>
+        <w:rPr>
+          <w:rFonts w:ascii="Consolas" w:hAnsi="Consolas" w:cs="Courier New"/>
+          <w:sz w:val="18"/>
+        </w:rPr>
+      </w:pPr>
+      <w:r>
+        <w:rPr>
+          <w:rFonts w:ascii="Consolas" w:hAnsi="Consolas" w:cs="Courier New"/>
+          <w:sz w:val="18"/>
+        </w:rPr>
+        <w:t>1 gigabyte = 10^9 bytes</w:t>
+      </w:r>
+    </w:p>
+    <w:p>
+      <w:pPr>
+        <w:spacing w:after="0"/>
+        <w:rPr>
+          <w:rFonts w:ascii="Consolas" w:hAnsi="Consolas" w:cs="Courier New"/>
+          <w:sz w:val="18"/>
+        </w:rPr>
+      </w:pPr>
+      <w:r>
+        <w:rPr>
+          <w:rFonts w:ascii="Consolas" w:hAnsi="Consolas" w:cs="Courier New"/>
+          <w:sz w:val="18"/>
+        </w:rPr>
+        <w:t>16 gigabyte = 1.6 * 10^10 bytes</w:t>
+      </w:r>
+    </w:p>
+    <w:p>
+      <w:pPr>
+        <w:spacing w:after="0"/>
+        <w:rPr>
+          <w:rFonts w:ascii="Consolas" w:hAnsi="Consolas" w:cs="Courier New"/>
+          <w:sz w:val="18"/>
+        </w:rPr>
+      </w:pPr>
+    </w:p>
+    <w:p>
+      <w:pPr>
+        <w:spacing w:after="0"/>
+        <w:rPr>
+          <w:rFonts w:ascii="Consolas" w:hAnsi="Consolas" w:cs="Courier New"/>
+          <w:sz w:val="18"/>
+        </w:rPr>
+      </w:pPr>
+      <w:r>
+        <w:rPr>
+          <w:rFonts w:ascii="Consolas" w:hAnsi="Consolas" w:cs="Courier New"/>
+          <w:sz w:val="18"/>
+        </w:rPr>
+        <w:tab/>
+      </w:r>
+      <w:bookmarkStart w:id="0" w:name="_GoBack"/>
+      <w:bookmarkEnd w:id="0"/>
+    </w:p>
+    <w:p>
+      <w:pPr>
+        <w:spacing w:after="0"/>
+        <w:rPr>
+          <w:rFonts w:ascii="Consolas" w:hAnsi="Consolas" w:cs="Courier New"/>
+          <w:sz w:val="18"/>
+        </w:rPr>
+      </w:pPr>
+      <w:r>
+        <w:rPr>
+          <w:rFonts w:ascii="Consolas" w:hAnsi="Consolas" w:cs="Courier New"/>
+          <w:sz w:val="18"/>
+        </w:rPr>
+        <w:tab/>
+      </w:r>
     </w:p>
     <w:p>
       <w:pPr>
@@ -7868,7 +8241,7 @@
           <w:rPr>
             <w:noProof/>
           </w:rPr>
-          <w:t>6</w:t>
+          <w:t>4</w:t>
         </w:r>
         <w:r>
           <w:rPr>
@@ -8678,6 +9051,16 @@
     <w:uiPriority w:val="99"/>
     <w:rsid w:val="00CD4F12"/>
   </w:style>
+  <w:style w:type="character" w:customStyle="1" w:styleId="cwcot">
+    <w:name w:val="cwcot"/>
+    <w:basedOn w:val="DefaultParagraphFont"/>
+    <w:rsid w:val="00F41B80"/>
+  </w:style>
+  <w:style w:type="character" w:customStyle="1" w:styleId="5yl5">
+    <w:name w:val="_5yl5"/>
+    <w:basedOn w:val="DefaultParagraphFont"/>
+    <w:rsid w:val="00A324F4"/>
+  </w:style>
 </w:styles>
 </file>
 
@@ -8981,7 +9364,7 @@
 </file>
 
 <file path=customXml/itemProps1.xml><?xml version="1.0" encoding="utf-8"?>
-<ds:datastoreItem xmlns:ds="http://schemas.openxmlformats.org/officeDocument/2006/customXml" ds:itemID="{14D7C925-8912-4724-826C-ABC774989B72}">
+<ds:datastoreItem xmlns:ds="http://schemas.openxmlformats.org/officeDocument/2006/customXml" ds:itemID="{ED918A64-1DC2-45F4-8DD8-D0DE3D810721}">
   <ds:schemaRefs>
     <ds:schemaRef ds:uri="http://schemas.openxmlformats.org/officeDocument/2006/bibliography"/>
   </ds:schemaRefs>

</xml_diff>